<commit_message>
updated milestone 1 and milestone 3 documents
</commit_message>
<xml_diff>
--- a/Milestone_1/System_Requirements_Document_(SRS).docx
+++ b/Milestone_1/System_Requirements_Document_(SRS).docx
@@ -40,7 +40,7 @@
           <wp:inline distT="0" distB="0" distL="0" distR="0" wp14:anchorId="2A09744F" wp14:editId="107220B7">
             <wp:extent cx="3314700" cy="1390650"/>
             <wp:effectExtent l="0" t="0" r="0" b="0"/>
-            <wp:docPr id="159311845" name="Billede 159311845" descr="Indsætter billede..."/>
+            <wp:docPr id="159311845" name="Picture 159311845" descr="Indsætter billede..."/>
             <wp:cNvGraphicFramePr>
               <a:graphicFrameLocks xmlns:a="http://schemas.openxmlformats.org/drawingml/2006/main" noChangeAspect="1"/>
             </wp:cNvGraphicFramePr>
@@ -690,6 +690,12 @@
                 <w:rFonts w:ascii="Calibri" w:eastAsia="Calibri" w:hAnsi="Calibri" w:cs="Calibri"/>
               </w:rPr>
             </w:pPr>
+            <w:r>
+              <w:rPr>
+                <w:rFonts w:ascii="Calibri" w:eastAsia="Calibri" w:hAnsi="Calibri" w:cs="Calibri"/>
+              </w:rPr>
+              <w:t>1.1</w:t>
+            </w:r>
           </w:p>
         </w:tc>
         <w:tc>
@@ -707,6 +713,13 @@
                 <w:rFonts w:ascii="Calibri" w:eastAsia="Calibri" w:hAnsi="Calibri" w:cs="Calibri"/>
               </w:rPr>
             </w:pPr>
+            <w:r>
+              <w:rPr>
+                <w:rFonts w:ascii="Calibri" w:eastAsia="Calibri" w:hAnsi="Calibri" w:cs="Calibri"/>
+                <w:lang w:val="en-GB"/>
+              </w:rPr>
+              <w:t>2023-03-29</w:t>
+            </w:r>
           </w:p>
         </w:tc>
         <w:tc>
@@ -724,6 +737,13 @@
                 <w:rFonts w:ascii="Calibri" w:eastAsia="Calibri" w:hAnsi="Calibri" w:cs="Calibri"/>
               </w:rPr>
             </w:pPr>
+            <w:r>
+              <w:rPr>
+                <w:rFonts w:ascii="Calibri" w:eastAsia="Calibri" w:hAnsi="Calibri" w:cs="Calibri"/>
+                <w:lang w:val="en-US"/>
+              </w:rPr>
+              <w:t>Add more qualitative requirements for testing (eg. Demonstration)</w:t>
+            </w:r>
           </w:p>
         </w:tc>
         <w:tc>
@@ -741,6 +761,12 @@
                 <w:rFonts w:ascii="Calibri" w:eastAsia="Calibri" w:hAnsi="Calibri" w:cs="Calibri"/>
               </w:rPr>
             </w:pPr>
+            <w:r>
+              <w:rPr>
+                <w:rFonts w:ascii="Calibri" w:eastAsia="Calibri" w:hAnsi="Calibri" w:cs="Calibri"/>
+              </w:rPr>
+              <w:t>Oliver</w:t>
+            </w:r>
           </w:p>
         </w:tc>
       </w:tr>
@@ -763,6 +789,12 @@
                 <w:rFonts w:ascii="Calibri" w:eastAsia="Calibri" w:hAnsi="Calibri" w:cs="Calibri"/>
               </w:rPr>
             </w:pPr>
+            <w:r>
+              <w:rPr>
+                <w:rFonts w:ascii="Calibri" w:eastAsia="Calibri" w:hAnsi="Calibri" w:cs="Calibri"/>
+              </w:rPr>
+              <w:t>1.2</w:t>
+            </w:r>
           </w:p>
         </w:tc>
         <w:tc>
@@ -780,6 +812,12 @@
                 <w:rFonts w:ascii="Calibri" w:eastAsia="Calibri" w:hAnsi="Calibri" w:cs="Calibri"/>
               </w:rPr>
             </w:pPr>
+            <w:r>
+              <w:rPr>
+                <w:rFonts w:ascii="Calibri" w:eastAsia="Calibri" w:hAnsi="Calibri" w:cs="Calibri"/>
+              </w:rPr>
+              <w:t>2023-04-12</w:t>
+            </w:r>
           </w:p>
         </w:tc>
         <w:tc>
@@ -795,8 +833,23 @@
               <w:spacing w:line="259" w:lineRule="auto"/>
               <w:rPr>
                 <w:rFonts w:ascii="Calibri" w:eastAsia="Calibri" w:hAnsi="Calibri" w:cs="Calibri"/>
-              </w:rPr>
-            </w:pPr>
+                <w:lang w:val="en-US"/>
+              </w:rPr>
+            </w:pPr>
+            <w:r>
+              <w:rPr>
+                <w:rFonts w:ascii="Calibri" w:eastAsia="Calibri" w:hAnsi="Calibri" w:cs="Calibri"/>
+                <w:lang w:val="en-US"/>
+              </w:rPr>
+              <w:t>Implemented changes from Kenneth. H</w:t>
+            </w:r>
+            <w:r>
+              <w:rPr>
+                <w:rFonts w:ascii="Calibri" w:eastAsia="Calibri" w:hAnsi="Calibri" w:cs="Calibri"/>
+                <w:lang w:val="en-US"/>
+              </w:rPr>
+              <w:t>ow to measure quality</w:t>
+            </w:r>
           </w:p>
         </w:tc>
         <w:tc>
@@ -812,8 +865,16 @@
               <w:spacing w:line="259" w:lineRule="auto"/>
               <w:rPr>
                 <w:rFonts w:ascii="Calibri" w:eastAsia="Calibri" w:hAnsi="Calibri" w:cs="Calibri"/>
-              </w:rPr>
-            </w:pPr>
+                <w:lang w:val="en-US"/>
+              </w:rPr>
+            </w:pPr>
+            <w:r>
+              <w:rPr>
+                <w:rFonts w:ascii="Calibri" w:eastAsia="Calibri" w:hAnsi="Calibri" w:cs="Calibri"/>
+                <w:lang w:val="en-US"/>
+              </w:rPr>
+              <w:t>Oliver and Lasse</w:t>
+            </w:r>
           </w:p>
         </w:tc>
       </w:tr>
@@ -1200,7 +1261,7 @@
           <wp:inline distT="0" distB="0" distL="0" distR="0" wp14:anchorId="4F61CE43" wp14:editId="7B71E8E2">
             <wp:extent cx="5731510" cy="3145155"/>
             <wp:effectExtent l="0" t="0" r="2540" b="0"/>
-            <wp:docPr id="1" name="Billede 1"/>
+            <wp:docPr id="1" name="Picture 1"/>
             <wp:cNvGraphicFramePr>
               <a:graphicFrameLocks xmlns:a="http://schemas.openxmlformats.org/drawingml/2006/main" noChangeAspect="1"/>
             </wp:cNvGraphicFramePr>
@@ -2186,6 +2247,14 @@
               </w:rPr>
               <w:t>.</w:t>
             </w:r>
+            <w:r>
+              <w:rPr>
+                <w:rFonts w:ascii="Calibri" w:eastAsia="Calibri" w:hAnsi="Calibri" w:cs="Calibri"/>
+                <w:lang w:val="en-GB"/>
+              </w:rPr>
+              <w:br/>
+              <w:t xml:space="preserve">The harvester will be driven like normal and the stubbles will be measured. </w:t>
+            </w:r>
           </w:p>
         </w:tc>
       </w:tr>
@@ -2425,7 +2494,7 @@
               <w:spacing w:line="259" w:lineRule="auto"/>
               <w:rPr>
                 <w:rFonts w:ascii="Calibri" w:eastAsia="Calibri" w:hAnsi="Calibri" w:cs="Calibri"/>
-                <w:lang w:val="en-US"/>
+                <w:lang w:val="en-GB"/>
               </w:rPr>
             </w:pPr>
             <w:r>
@@ -2448,6 +2517,36 @@
                 <w:lang w:val="en-GB"/>
               </w:rPr>
               <w:t>simulations</w:t>
+            </w:r>
+            <w:r>
+              <w:rPr>
+                <w:rFonts w:ascii="Calibri" w:eastAsia="Calibri" w:hAnsi="Calibri" w:cs="Calibri"/>
+                <w:lang w:val="en-GB"/>
+              </w:rPr>
+              <w:t xml:space="preserve">. </w:t>
+            </w:r>
+          </w:p>
+          <w:p>
+            <w:pPr>
+              <w:spacing w:line="259" w:lineRule="auto"/>
+              <w:rPr>
+                <w:rFonts w:ascii="Calibri" w:eastAsia="Calibri" w:hAnsi="Calibri" w:cs="Calibri"/>
+                <w:lang w:val="en-US"/>
+              </w:rPr>
+            </w:pPr>
+            <w:r>
+              <w:rPr>
+                <w:rFonts w:ascii="Calibri" w:eastAsia="Calibri" w:hAnsi="Calibri" w:cs="Calibri"/>
+                <w:lang w:val="en-GB"/>
+              </w:rPr>
+              <w:t>Once the prototype is built, it will be subjected to load testing</w:t>
+            </w:r>
+            <w:r>
+              <w:rPr>
+                <w:rFonts w:ascii="Calibri" w:eastAsia="Calibri" w:hAnsi="Calibri" w:cs="Calibri"/>
+                <w:lang w:val="en-GB"/>
+              </w:rPr>
+              <w:t xml:space="preserve">, finding where the maximum load is and if it fatigues. </w:t>
             </w:r>
           </w:p>
         </w:tc>
@@ -2678,7 +2777,28 @@
                 <w:rFonts w:ascii="Calibri" w:eastAsia="Calibri" w:hAnsi="Calibri" w:cs="Calibri"/>
                 <w:lang w:val="en-GB"/>
               </w:rPr>
-              <w:t xml:space="preserve">system should function without flaw. </w:t>
+              <w:t>syste</w:t>
+            </w:r>
+            <w:r>
+              <w:rPr>
+                <w:rFonts w:ascii="Calibri" w:eastAsia="Calibri" w:hAnsi="Calibri" w:cs="Calibri"/>
+                <w:lang w:val="en-GB"/>
+              </w:rPr>
+              <w:t xml:space="preserve">m shall be operated by </w:t>
+            </w:r>
+            <w:r>
+              <w:rPr>
+                <w:rFonts w:ascii="Calibri" w:eastAsia="Calibri" w:hAnsi="Calibri" w:cs="Calibri"/>
+                <w:lang w:val="en-GB"/>
+              </w:rPr>
+              <w:t xml:space="preserve">invited farmer and shall fully retract and </w:t>
+            </w:r>
+            <w:r>
+              <w:rPr>
+                <w:rFonts w:ascii="Calibri" w:eastAsia="Calibri" w:hAnsi="Calibri" w:cs="Calibri"/>
+                <w:lang w:val="en-GB"/>
+              </w:rPr>
+              <w:t xml:space="preserve">extend. </w:t>
             </w:r>
           </w:p>
         </w:tc>
@@ -2774,7 +2894,28 @@
                 <w:rFonts w:ascii="Calibri" w:eastAsia="Calibri" w:hAnsi="Calibri" w:cs="Calibri"/>
                 <w:lang w:val="en-GB"/>
               </w:rPr>
-              <w:t>Testing of prototype system to see if sensor can regulate correctly</w:t>
+              <w:t>Testing of prototype system to see if sensor can regulate</w:t>
+            </w:r>
+            <w:r>
+              <w:rPr>
+                <w:rFonts w:ascii="Calibri" w:eastAsia="Calibri" w:hAnsi="Calibri" w:cs="Calibri"/>
+                <w:lang w:val="en-GB"/>
+              </w:rPr>
+              <w:t xml:space="preserve"> the pressure</w:t>
+            </w:r>
+            <w:r>
+              <w:rPr>
+                <w:rFonts w:ascii="Calibri" w:eastAsia="Calibri" w:hAnsi="Calibri" w:cs="Calibri"/>
+                <w:lang w:val="en-GB"/>
+              </w:rPr>
+              <w:t xml:space="preserve"> correctly</w:t>
+            </w:r>
+            <w:r>
+              <w:rPr>
+                <w:rFonts w:ascii="Calibri" w:eastAsia="Calibri" w:hAnsi="Calibri" w:cs="Calibri"/>
+                <w:lang w:val="en-GB"/>
+              </w:rPr>
+              <w:t xml:space="preserve"> within the specified tolerance under loads similar to that of operating conditions.  </w:t>
             </w:r>
           </w:p>
         </w:tc>
@@ -2902,14 +3043,42 @@
                 <w:rFonts w:ascii="Calibri" w:eastAsia="Calibri" w:hAnsi="Calibri" w:cs="Calibri"/>
                 <w:lang w:val="en-GB"/>
               </w:rPr>
-              <w:t>Testing of prototype system</w:t>
-            </w:r>
-            <w:r>
-              <w:rPr>
-                <w:rFonts w:ascii="Calibri" w:eastAsia="Calibri" w:hAnsi="Calibri" w:cs="Calibri"/>
-                <w:lang w:val="en-GB"/>
-              </w:rPr>
-              <w:t>.</w:t>
+              <w:t xml:space="preserve">Testing of </w:t>
+            </w:r>
+            <w:r>
+              <w:rPr>
+                <w:rFonts w:ascii="Calibri" w:eastAsia="Calibri" w:hAnsi="Calibri" w:cs="Calibri"/>
+                <w:lang w:val="en-GB"/>
+              </w:rPr>
+              <w:t xml:space="preserve">mounted prototype to verify the </w:t>
+            </w:r>
+            <w:r>
+              <w:rPr>
+                <w:rFonts w:ascii="Calibri" w:eastAsia="Calibri" w:hAnsi="Calibri" w:cs="Calibri"/>
+                <w:lang w:val="en-GB"/>
+              </w:rPr>
+              <w:t xml:space="preserve">system response time. The combine will be drive </w:t>
+            </w:r>
+            <w:r>
+              <w:rPr>
+                <w:rFonts w:ascii="Calibri" w:eastAsia="Calibri" w:hAnsi="Calibri" w:cs="Calibri"/>
+                <w:lang w:val="en-GB"/>
+              </w:rPr>
+              <w:t xml:space="preserve">at 8 km/h over a created </w:t>
+            </w:r>
+            <w:r>
+              <w:rPr>
+                <w:rFonts w:ascii="Calibri" w:eastAsia="Calibri" w:hAnsi="Calibri" w:cs="Calibri"/>
+                <w:lang w:val="en-GB"/>
+              </w:rPr>
+              <w:t>height increase</w:t>
+            </w:r>
+            <w:r>
+              <w:rPr>
+                <w:rFonts w:ascii="Calibri" w:eastAsia="Calibri" w:hAnsi="Calibri" w:cs="Calibri"/>
+                <w:lang w:val="en-GB"/>
+              </w:rPr>
+              <w:t xml:space="preserve"> of 150 mm. </w:t>
             </w:r>
           </w:p>
         </w:tc>
@@ -3013,7 +3182,7 @@
               <w:spacing w:line="259" w:lineRule="auto"/>
               <w:rPr>
                 <w:rFonts w:ascii="Calibri" w:eastAsia="Calibri" w:hAnsi="Calibri" w:cs="Calibri"/>
-                <w:lang w:val="en-US"/>
+                <w:lang w:val="en-GB"/>
               </w:rPr>
             </w:pPr>
             <w:r>
@@ -3029,6 +3198,20 @@
                 <w:lang w:val="en-GB"/>
               </w:rPr>
               <w:t xml:space="preserve"> in worst case soil conditions.</w:t>
+            </w:r>
+            <w:r>
+              <w:rPr>
+                <w:rFonts w:ascii="Calibri" w:eastAsia="Calibri" w:hAnsi="Calibri" w:cs="Calibri"/>
+                <w:lang w:val="en-GB"/>
+              </w:rPr>
+              <w:t xml:space="preserve"> </w:t>
+            </w:r>
+            <w:r>
+              <w:rPr>
+                <w:rFonts w:ascii="Calibri" w:eastAsia="Calibri" w:hAnsi="Calibri" w:cs="Calibri"/>
+                <w:lang w:val="en-GB"/>
+              </w:rPr>
+              <w:t xml:space="preserve">A load of 500 kg will be applied to the wheels and the sinkage will be measured. </w:t>
             </w:r>
           </w:p>
         </w:tc>
@@ -3132,6 +3315,7 @@
               <w:spacing w:line="259" w:lineRule="auto"/>
               <w:rPr>
                 <w:rFonts w:ascii="Calibri" w:eastAsia="Calibri" w:hAnsi="Calibri" w:cs="Calibri"/>
+                <w:lang w:val="en-US"/>
               </w:rPr>
             </w:pPr>
             <w:r>
@@ -3140,6 +3324,20 @@
                 <w:lang w:val="en-GB"/>
               </w:rPr>
               <w:t>Testing of prototype system</w:t>
+            </w:r>
+            <w:r>
+              <w:rPr>
+                <w:rFonts w:ascii="Calibri" w:eastAsia="Calibri" w:hAnsi="Calibri" w:cs="Calibri"/>
+                <w:lang w:val="en-GB"/>
+              </w:rPr>
+              <w:t xml:space="preserve">. </w:t>
+            </w:r>
+            <w:r>
+              <w:rPr>
+                <w:rFonts w:ascii="Calibri" w:eastAsia="Calibri" w:hAnsi="Calibri" w:cs="Calibri"/>
+                <w:lang w:val="en-GB"/>
+              </w:rPr>
+              <w:t xml:space="preserve">The wheel will be subjected to a maximum load of 500 kg in the lab to measure the pressure on a pressure plate. </w:t>
             </w:r>
           </w:p>
         </w:tc>
@@ -3273,6 +3471,7 @@
               <w:spacing w:line="259" w:lineRule="auto"/>
               <w:rPr>
                 <w:rFonts w:ascii="Calibri" w:eastAsia="Calibri" w:hAnsi="Calibri" w:cs="Calibri"/>
+                <w:lang w:val="en-US"/>
               </w:rPr>
             </w:pPr>
             <w:r>
@@ -3281,6 +3480,20 @@
                 <w:lang w:val="en-GB"/>
               </w:rPr>
               <w:t>Testing of prototype system</w:t>
+            </w:r>
+            <w:r>
+              <w:rPr>
+                <w:rFonts w:ascii="Calibri" w:eastAsia="Calibri" w:hAnsi="Calibri" w:cs="Calibri"/>
+                <w:lang w:val="en-GB"/>
+              </w:rPr>
+              <w:t xml:space="preserve">. The pressure is monitored </w:t>
+            </w:r>
+            <w:r>
+              <w:rPr>
+                <w:rFonts w:ascii="Calibri" w:eastAsia="Calibri" w:hAnsi="Calibri" w:cs="Calibri"/>
+                <w:lang w:val="en-GB"/>
+              </w:rPr>
+              <w:t xml:space="preserve">during an operation cycle and the pressure should be within the tolerances. </w:t>
             </w:r>
           </w:p>
         </w:tc>
@@ -3295,7 +3508,13 @@
             <w:vMerge/>
             <w:vAlign w:val="center"/>
           </w:tcPr>
-          <w:p/>
+          <w:p>
+            <w:pPr>
+              <w:rPr>
+                <w:lang w:val="en-US"/>
+              </w:rPr>
+            </w:pPr>
+          </w:p>
         </w:tc>
         <w:tc>
           <w:tcPr>
@@ -3386,7 +3605,42 @@
                 <w:rFonts w:ascii="Calibri" w:eastAsia="Calibri" w:hAnsi="Calibri" w:cs="Calibri"/>
                 <w:lang w:val="en-GB"/>
               </w:rPr>
-              <w:t>Demonstration of system interoperability using prototype</w:t>
+              <w:t>Demonstration of system</w:t>
+            </w:r>
+            <w:r>
+              <w:rPr>
+                <w:rFonts w:ascii="Calibri" w:eastAsia="Calibri" w:hAnsi="Calibri" w:cs="Calibri"/>
+                <w:lang w:val="en-GB"/>
+              </w:rPr>
+              <w:t>.</w:t>
+            </w:r>
+            <w:r>
+              <w:rPr>
+                <w:rFonts w:ascii="Calibri" w:eastAsia="Calibri" w:hAnsi="Calibri" w:cs="Calibri"/>
+                <w:lang w:val="en-GB"/>
+              </w:rPr>
+              <w:t xml:space="preserve"> In uneven field, the </w:t>
+            </w:r>
+            <w:r>
+              <w:rPr>
+                <w:rFonts w:ascii="Calibri" w:eastAsia="Calibri" w:hAnsi="Calibri" w:cs="Calibri"/>
+                <w:lang w:val="en-GB"/>
+              </w:rPr>
+              <w:t>header height should be controlled within the specification by the AHHC, with</w:t>
+            </w:r>
+            <w:r>
+              <w:rPr>
+                <w:rFonts w:ascii="Calibri" w:eastAsia="Calibri" w:hAnsi="Calibri" w:cs="Calibri"/>
+                <w:lang w:val="en-GB"/>
+              </w:rPr>
+              <w:t>out</w:t>
+            </w:r>
+            <w:r>
+              <w:rPr>
+                <w:rFonts w:ascii="Calibri" w:eastAsia="Calibri" w:hAnsi="Calibri" w:cs="Calibri"/>
+                <w:lang w:val="en-GB"/>
+              </w:rPr>
+              <w:t xml:space="preserve"> the intervention of the operator. </w:t>
             </w:r>
           </w:p>
         </w:tc>
@@ -3523,6 +3777,7 @@
               <w:spacing w:line="259" w:lineRule="auto"/>
               <w:rPr>
                 <w:rFonts w:ascii="Calibri" w:eastAsia="Calibri" w:hAnsi="Calibri" w:cs="Calibri"/>
+                <w:lang w:val="en-US"/>
               </w:rPr>
             </w:pPr>
             <w:r>
@@ -3531,6 +3786,48 @@
                 <w:lang w:val="en-GB"/>
               </w:rPr>
               <w:t>Analysis of mounting hardware</w:t>
+            </w:r>
+            <w:r>
+              <w:rPr>
+                <w:rFonts w:ascii="Calibri" w:eastAsia="Calibri" w:hAnsi="Calibri" w:cs="Calibri"/>
+                <w:lang w:val="en-GB"/>
+              </w:rPr>
+              <w:t>.</w:t>
+            </w:r>
+            <w:r>
+              <w:rPr>
+                <w:rFonts w:ascii="Calibri" w:eastAsia="Calibri" w:hAnsi="Calibri" w:cs="Calibri"/>
+                <w:lang w:val="en-GB"/>
+              </w:rPr>
+              <w:t xml:space="preserve"> </w:t>
+            </w:r>
+            <w:r>
+              <w:rPr>
+                <w:rFonts w:ascii="Calibri" w:eastAsia="Calibri" w:hAnsi="Calibri" w:cs="Calibri"/>
+                <w:lang w:val="en-GB"/>
+              </w:rPr>
+              <w:t xml:space="preserve">Prototype </w:t>
+            </w:r>
+            <w:r>
+              <w:rPr>
+                <w:rFonts w:ascii="Calibri" w:eastAsia="Calibri" w:hAnsi="Calibri" w:cs="Calibri"/>
+                <w:lang w:val="en-GB"/>
+              </w:rPr>
+              <w:t xml:space="preserve">mounting should be contained exclusively on the </w:t>
+            </w:r>
+            <w:r>
+              <w:rPr>
+                <w:rFonts w:ascii="Calibri" w:eastAsia="Calibri" w:hAnsi="Calibri" w:cs="Calibri"/>
+                <w:lang w:val="en-GB"/>
+              </w:rPr>
+              <w:t>wheel assembly</w:t>
+            </w:r>
+            <w:r>
+              <w:rPr>
+                <w:rFonts w:ascii="Calibri" w:eastAsia="Calibri" w:hAnsi="Calibri" w:cs="Calibri"/>
+                <w:lang w:val="en-GB"/>
+              </w:rPr>
+              <w:t>.</w:t>
             </w:r>
           </w:p>
         </w:tc>
@@ -3545,7 +3842,13 @@
             <w:vMerge/>
             <w:vAlign w:val="center"/>
           </w:tcPr>
-          <w:p/>
+          <w:p>
+            <w:pPr>
+              <w:rPr>
+                <w:lang w:val="en-US"/>
+              </w:rPr>
+            </w:pPr>
+          </w:p>
         </w:tc>
         <w:tc>
           <w:tcPr>
@@ -3596,7 +3899,30 @@
                 <w:bCs/>
                 <w:lang w:val="en-US"/>
               </w:rPr>
-              <w:t>One kit should fit all header sizes and the</w:t>
+              <w:t xml:space="preserve">One kit should fit all header sizes </w:t>
+            </w:r>
+            <w:r>
+              <w:rPr>
+                <w:rFonts w:ascii="Calibri" w:eastAsia="Calibri" w:hAnsi="Calibri" w:cs="Calibri"/>
+                <w:lang w:val="en-US"/>
+              </w:rPr>
+              <w:t>and</w:t>
+            </w:r>
+            <w:r>
+              <w:rPr>
+                <w:rFonts w:ascii="Calibri" w:eastAsia="Calibri" w:hAnsi="Calibri" w:cs="Calibri"/>
+                <w:b/>
+                <w:bCs/>
+                <w:lang w:val="en-US"/>
+              </w:rPr>
+              <w:t xml:space="preserve"> </w:t>
+            </w:r>
+            <w:r>
+              <w:rPr>
+                <w:rFonts w:ascii="Calibri" w:eastAsia="Calibri" w:hAnsi="Calibri" w:cs="Calibri"/>
+                <w:lang w:val="en-US"/>
+              </w:rPr>
+              <w:t>the</w:t>
             </w:r>
             <w:r>
               <w:rPr>
@@ -3621,6 +3947,7 @@
               <w:spacing w:line="259" w:lineRule="auto"/>
               <w:rPr>
                 <w:rFonts w:ascii="Calibri" w:eastAsia="Calibri" w:hAnsi="Calibri" w:cs="Calibri"/>
+                <w:lang w:val="en-US"/>
               </w:rPr>
             </w:pPr>
             <w:r>
@@ -3629,6 +3956,41 @@
                 <w:lang w:val="en-GB"/>
               </w:rPr>
               <w:t>Analysis of header compatibility</w:t>
+            </w:r>
+            <w:r>
+              <w:rPr>
+                <w:rFonts w:ascii="Calibri" w:eastAsia="Calibri" w:hAnsi="Calibri" w:cs="Calibri"/>
+                <w:lang w:val="en-GB"/>
+              </w:rPr>
+              <w:t xml:space="preserve">. </w:t>
+            </w:r>
+            <w:r>
+              <w:rPr>
+                <w:rFonts w:ascii="Calibri" w:eastAsia="Calibri" w:hAnsi="Calibri" w:cs="Calibri"/>
+                <w:lang w:val="en-GB"/>
+              </w:rPr>
+              <w:t xml:space="preserve">Mounting hardware should be tested on </w:t>
+            </w:r>
+            <w:r>
+              <w:rPr>
+                <w:rFonts w:ascii="Calibri" w:eastAsia="Calibri" w:hAnsi="Calibri" w:cs="Calibri"/>
+                <w:lang w:val="en-GB"/>
+              </w:rPr>
+              <w:t xml:space="preserve">supported headers to make </w:t>
+            </w:r>
+            <w:r>
+              <w:rPr>
+                <w:rFonts w:ascii="Calibri" w:eastAsia="Calibri" w:hAnsi="Calibri" w:cs="Calibri"/>
+                <w:lang w:val="en-GB"/>
+              </w:rPr>
+              <w:t>sure the</w:t>
+            </w:r>
+            <w:r>
+              <w:rPr>
+                <w:rFonts w:ascii="Calibri" w:eastAsia="Calibri" w:hAnsi="Calibri" w:cs="Calibri"/>
+                <w:lang w:val="en-GB"/>
+              </w:rPr>
+              <w:t>y are compatible.</w:t>
             </w:r>
           </w:p>
         </w:tc>
@@ -3643,7 +4005,13 @@
             <w:vMerge/>
             <w:vAlign w:val="center"/>
           </w:tcPr>
-          <w:p/>
+          <w:p>
+            <w:pPr>
+              <w:rPr>
+                <w:lang w:val="en-US"/>
+              </w:rPr>
+            </w:pPr>
+          </w:p>
         </w:tc>
         <w:tc>
           <w:tcPr>
@@ -3719,7 +4087,7 @@
               <w:spacing w:line="259" w:lineRule="auto"/>
               <w:rPr>
                 <w:rFonts w:ascii="Calibri" w:eastAsia="Calibri" w:hAnsi="Calibri" w:cs="Calibri"/>
-                <w:lang w:val="en-US"/>
+                <w:lang w:val="en-GB"/>
               </w:rPr>
             </w:pPr>
             <w:r>
@@ -3734,7 +4102,14 @@
                 <w:rFonts w:ascii="Calibri" w:eastAsia="Calibri" w:hAnsi="Calibri" w:cs="Calibri"/>
                 <w:lang w:val="en-GB"/>
               </w:rPr>
-              <w:t xml:space="preserve">. System shall be demonstrated to work independently. </w:t>
+              <w:t>. System shall be demonstrated to work independently</w:t>
+            </w:r>
+            <w:r>
+              <w:rPr>
+                <w:rFonts w:ascii="Calibri" w:eastAsia="Calibri" w:hAnsi="Calibri" w:cs="Calibri"/>
+                <w:lang w:val="en-GB"/>
+              </w:rPr>
+              <w:t xml:space="preserve"> of the combine.</w:t>
             </w:r>
           </w:p>
         </w:tc>
@@ -3844,6 +4219,7 @@
               <w:spacing w:line="259" w:lineRule="auto"/>
               <w:rPr>
                 <w:rFonts w:ascii="Calibri" w:eastAsia="Calibri" w:hAnsi="Calibri" w:cs="Calibri"/>
+                <w:lang w:val="en-US"/>
               </w:rPr>
             </w:pPr>
             <w:r>
@@ -3852,6 +4228,27 @@
                 <w:lang w:val="en-GB"/>
               </w:rPr>
               <w:t>Demonstration of position sharing</w:t>
+            </w:r>
+            <w:r>
+              <w:rPr>
+                <w:rFonts w:ascii="Calibri" w:eastAsia="Calibri" w:hAnsi="Calibri" w:cs="Calibri"/>
+                <w:lang w:val="en-GB"/>
+              </w:rPr>
+              <w:t>.</w:t>
+            </w:r>
+            <w:r>
+              <w:rPr>
+                <w:rFonts w:ascii="Calibri" w:eastAsia="Calibri" w:hAnsi="Calibri" w:cs="Calibri"/>
+                <w:lang w:val="en-GB"/>
+              </w:rPr>
+              <w:t xml:space="preserve"> Moving one wheel should </w:t>
+            </w:r>
+            <w:r>
+              <w:rPr>
+                <w:rFonts w:ascii="Calibri" w:eastAsia="Calibri" w:hAnsi="Calibri" w:cs="Calibri"/>
+                <w:lang w:val="en-GB"/>
+              </w:rPr>
+              <w:t>give independent response from the other wheel in the control hardware/software</w:t>
             </w:r>
           </w:p>
         </w:tc>
@@ -3976,14 +4373,28 @@
                 <w:rFonts w:ascii="Calibri" w:eastAsia="Calibri" w:hAnsi="Calibri" w:cs="Calibri"/>
                 <w:lang w:val="en-GB"/>
               </w:rPr>
-              <w:t>Test under extreme condition</w:t>
-            </w:r>
-            <w:r>
-              <w:rPr>
-                <w:rFonts w:ascii="Calibri" w:eastAsia="Calibri" w:hAnsi="Calibri" w:cs="Calibri"/>
-                <w:lang w:val="en-GB"/>
-              </w:rPr>
-              <w:t>. External interference should not interfere with operation.</w:t>
+              <w:t>Test under</w:t>
+            </w:r>
+            <w:r>
+              <w:rPr>
+                <w:rFonts w:ascii="Calibri" w:eastAsia="Calibri" w:hAnsi="Calibri" w:cs="Calibri"/>
+                <w:lang w:val="en-GB"/>
+              </w:rPr>
+              <w:t xml:space="preserve"> </w:t>
+            </w:r>
+            <w:r>
+              <w:rPr>
+                <w:rFonts w:ascii="Calibri" w:eastAsia="Calibri" w:hAnsi="Calibri" w:cs="Calibri"/>
+                <w:lang w:val="en-GB"/>
+              </w:rPr>
+              <w:t xml:space="preserve">relevant standard for EMC </w:t>
+            </w:r>
+            <w:r>
+              <w:rPr>
+                <w:rFonts w:ascii="Calibri" w:eastAsia="Calibri" w:hAnsi="Calibri" w:cs="Calibri"/>
+                <w:lang w:val="en-GB"/>
+              </w:rPr>
+              <w:t xml:space="preserve">interference compliance. </w:t>
             </w:r>
             <w:r>
               <w:rPr>
@@ -4115,7 +4526,49 @@
                 <w:rFonts w:ascii="Calibri" w:eastAsia="Calibri" w:hAnsi="Calibri" w:cs="Calibri"/>
                 <w:lang w:val="en-GB"/>
               </w:rPr>
-              <w:t xml:space="preserve">Demonstration of overload protection and safe failure </w:t>
+              <w:t>Demonstration of overload protection and safe failure</w:t>
+            </w:r>
+            <w:r>
+              <w:rPr>
+                <w:rFonts w:ascii="Calibri" w:eastAsia="Calibri" w:hAnsi="Calibri" w:cs="Calibri"/>
+                <w:lang w:val="en-GB"/>
+              </w:rPr>
+              <w:t>. The wheel</w:t>
+            </w:r>
+            <w:r>
+              <w:rPr>
+                <w:rFonts w:ascii="Calibri" w:eastAsia="Calibri" w:hAnsi="Calibri" w:cs="Calibri"/>
+                <w:lang w:val="en-GB"/>
+              </w:rPr>
+              <w:t xml:space="preserve"> structure</w:t>
+            </w:r>
+            <w:r>
+              <w:rPr>
+                <w:rFonts w:ascii="Calibri" w:eastAsia="Calibri" w:hAnsi="Calibri" w:cs="Calibri"/>
+                <w:lang w:val="en-GB"/>
+              </w:rPr>
+              <w:t xml:space="preserve"> should be loaded beyond </w:t>
+            </w:r>
+            <w:r>
+              <w:rPr>
+                <w:rFonts w:ascii="Calibri" w:eastAsia="Calibri" w:hAnsi="Calibri" w:cs="Calibri"/>
+                <w:lang w:val="en-GB"/>
+              </w:rPr>
+              <w:t xml:space="preserve">their rating </w:t>
+            </w:r>
+            <w:r>
+              <w:rPr>
+                <w:rFonts w:ascii="Calibri" w:eastAsia="Calibri" w:hAnsi="Calibri" w:cs="Calibri"/>
+                <w:lang w:val="en-GB"/>
+              </w:rPr>
+              <w:t xml:space="preserve">and the system should fail safely. </w:t>
+            </w:r>
+            <w:r>
+              <w:rPr>
+                <w:rFonts w:ascii="Calibri" w:eastAsia="Calibri" w:hAnsi="Calibri" w:cs="Calibri"/>
+                <w:lang w:val="en-GB"/>
+              </w:rPr>
+              <w:t xml:space="preserve"> </w:t>
             </w:r>
           </w:p>
         </w:tc>
@@ -4232,14 +4685,43 @@
               <w:spacing w:line="259" w:lineRule="auto"/>
               <w:rPr>
                 <w:rFonts w:ascii="Calibri" w:eastAsia="Calibri" w:hAnsi="Calibri" w:cs="Calibri"/>
-              </w:rPr>
-            </w:pPr>
-            <w:r>
-              <w:rPr>
-                <w:rFonts w:ascii="Calibri" w:eastAsia="Calibri" w:hAnsi="Calibri" w:cs="Calibri"/>
-                <w:lang w:val="en-GB"/>
-              </w:rPr>
-              <w:t>Test soil conditions</w:t>
+                <w:lang w:val="en-US"/>
+              </w:rPr>
+            </w:pPr>
+            <w:r>
+              <w:rPr>
+                <w:rFonts w:ascii="Calibri" w:eastAsia="Calibri" w:hAnsi="Calibri" w:cs="Calibri"/>
+                <w:lang w:val="en-GB"/>
+              </w:rPr>
+              <w:t xml:space="preserve">Test </w:t>
+            </w:r>
+            <w:r>
+              <w:rPr>
+                <w:rFonts w:ascii="Calibri" w:eastAsia="Calibri" w:hAnsi="Calibri" w:cs="Calibri"/>
+                <w:lang w:val="en-GB"/>
+              </w:rPr>
+              <w:t xml:space="preserve">the design in the </w:t>
+            </w:r>
+            <w:r>
+              <w:rPr>
+                <w:rFonts w:ascii="Calibri" w:eastAsia="Calibri" w:hAnsi="Calibri" w:cs="Calibri"/>
+                <w:lang w:val="en-GB"/>
+              </w:rPr>
+              <w:t>worst-case</w:t>
+            </w:r>
+            <w:r>
+              <w:rPr>
+                <w:rFonts w:ascii="Calibri" w:eastAsia="Calibri" w:hAnsi="Calibri" w:cs="Calibri"/>
+                <w:lang w:val="en-GB"/>
+              </w:rPr>
+              <w:t xml:space="preserve"> soil condition and ensure that other requirements </w:t>
+            </w:r>
+            <w:r>
+              <w:rPr>
+                <w:rFonts w:ascii="Calibri" w:eastAsia="Calibri" w:hAnsi="Calibri" w:cs="Calibri"/>
+                <w:lang w:val="en-GB"/>
+              </w:rPr>
+              <w:t xml:space="preserve">are still satisfied. </w:t>
             </w:r>
           </w:p>
         </w:tc>
@@ -4289,11 +4771,15 @@
               <w:spacing w:line="259" w:lineRule="auto"/>
               <w:rPr>
                 <w:rFonts w:ascii="Calibri" w:eastAsia="Calibri" w:hAnsi="Calibri" w:cs="Calibri"/>
-              </w:rPr>
-            </w:pPr>
-            <w:r>
-              <w:rPr>
-                <w:rFonts w:ascii="Calibri" w:eastAsia="Calibri" w:hAnsi="Calibri" w:cs="Calibri"/>
+                <w:b/>
+                <w:bCs/>
+              </w:rPr>
+            </w:pPr>
+            <w:r>
+              <w:rPr>
+                <w:rFonts w:ascii="Calibri" w:eastAsia="Calibri" w:hAnsi="Calibri" w:cs="Calibri"/>
+                <w:b/>
+                <w:bCs/>
                 <w:lang w:val="en-GB"/>
               </w:rPr>
               <w:t>R20</w:t>
@@ -4349,6 +4835,48 @@
                 <w:lang w:val="en-GB"/>
               </w:rPr>
               <w:t>Analysis of existing system capability and proposed system requirements</w:t>
+            </w:r>
+            <w:r>
+              <w:rPr>
+                <w:rFonts w:ascii="Calibri" w:eastAsia="Calibri" w:hAnsi="Calibri" w:cs="Calibri"/>
+                <w:lang w:val="en-GB"/>
+              </w:rPr>
+              <w:t>.</w:t>
+            </w:r>
+            <w:r>
+              <w:rPr>
+                <w:rFonts w:ascii="Calibri" w:eastAsia="Calibri" w:hAnsi="Calibri" w:cs="Calibri"/>
+                <w:lang w:val="en-GB"/>
+              </w:rPr>
+              <w:t xml:space="preserve"> The added system should </w:t>
+            </w:r>
+            <w:r>
+              <w:rPr>
+                <w:rFonts w:ascii="Calibri" w:eastAsia="Calibri" w:hAnsi="Calibri" w:cs="Calibri"/>
+                <w:lang w:val="en-GB"/>
+              </w:rPr>
+              <w:t xml:space="preserve">be able to operate </w:t>
+            </w:r>
+            <w:r>
+              <w:rPr>
+                <w:rFonts w:ascii="Calibri" w:eastAsia="Calibri" w:hAnsi="Calibri" w:cs="Calibri"/>
+                <w:lang w:val="en-GB"/>
+              </w:rPr>
+              <w:t>with its own</w:t>
+            </w:r>
+            <w:r>
+              <w:rPr>
+                <w:rFonts w:ascii="Calibri" w:eastAsia="Calibri" w:hAnsi="Calibri" w:cs="Calibri"/>
+                <w:lang w:val="en-GB"/>
+              </w:rPr>
+              <w:t xml:space="preserve"> hardware/software package without changing the existing </w:t>
+            </w:r>
+            <w:r>
+              <w:rPr>
+                <w:rFonts w:ascii="Calibri" w:eastAsia="Calibri" w:hAnsi="Calibri" w:cs="Calibri"/>
+                <w:lang w:val="en-GB"/>
+              </w:rPr>
+              <w:t>combine system</w:t>
             </w:r>
           </w:p>
         </w:tc>
@@ -4588,7 +5116,7 @@
               <w:spacing w:line="259" w:lineRule="auto"/>
               <w:rPr>
                 <w:rFonts w:ascii="Calibri" w:eastAsia="Calibri" w:hAnsi="Calibri" w:cs="Calibri"/>
-                <w:lang w:val="en-US"/>
+                <w:lang w:val="en-GB"/>
               </w:rPr>
             </w:pPr>
             <w:r>
@@ -4604,6 +5132,36 @@
                 <w:lang w:val="en-GB"/>
               </w:rPr>
               <w:t xml:space="preserve"> based on final design, material prices and manufacturing costs. </w:t>
+            </w:r>
+          </w:p>
+          <w:p>
+            <w:pPr>
+              <w:spacing w:line="259" w:lineRule="auto"/>
+              <w:rPr>
+                <w:rFonts w:ascii="Calibri" w:eastAsia="Calibri" w:hAnsi="Calibri" w:cs="Calibri"/>
+                <w:lang w:val="en-US"/>
+              </w:rPr>
+            </w:pPr>
+            <w:r>
+              <w:rPr>
+                <w:rFonts w:ascii="Calibri" w:eastAsia="Calibri" w:hAnsi="Calibri" w:cs="Calibri"/>
+                <w:lang w:val="en-GB"/>
+              </w:rPr>
+              <w:t xml:space="preserve">A bill of materials is </w:t>
+            </w:r>
+            <w:r>
+              <w:rPr>
+                <w:rFonts w:ascii="Calibri" w:eastAsia="Calibri" w:hAnsi="Calibri" w:cs="Calibri"/>
+                <w:lang w:val="en-GB"/>
+              </w:rPr>
+              <w:t xml:space="preserve">compiled </w:t>
+            </w:r>
+            <w:r>
+              <w:rPr>
+                <w:rFonts w:ascii="Calibri" w:eastAsia="Calibri" w:hAnsi="Calibri" w:cs="Calibri"/>
+                <w:lang w:val="en-GB"/>
+              </w:rPr>
+              <w:t>and evaluated</w:t>
             </w:r>
           </w:p>
         </w:tc>
@@ -4756,7 +5314,7 @@
                 <w:rFonts w:ascii="Calibri" w:eastAsia="Calibri" w:hAnsi="Calibri" w:cs="Calibri"/>
                 <w:lang w:val="en-GB"/>
               </w:rPr>
-              <w:t xml:space="preserve">abnormal strain on technician. </w:t>
+              <w:t>abnormal strain on technician.</w:t>
             </w:r>
           </w:p>
         </w:tc>
@@ -4857,6 +5415,13 @@
               </w:rPr>
               <w:t xml:space="preserve"> to be operated by the end user (not more than a two-hour course.</w:t>
             </w:r>
+            <w:r>
+              <w:rPr>
+                <w:rFonts w:ascii="Calibri" w:eastAsia="Calibri" w:hAnsi="Calibri" w:cs="Calibri"/>
+                <w:lang w:val="en-GB"/>
+              </w:rPr>
+              <w:t>)</w:t>
+            </w:r>
           </w:p>
         </w:tc>
         <w:tc>
@@ -5036,7 +5601,14 @@
                 <w:rFonts w:ascii="Calibri" w:eastAsia="Calibri" w:hAnsi="Calibri" w:cs="Calibri"/>
                 <w:lang w:val="en-GB"/>
               </w:rPr>
-              <w:t xml:space="preserve">to ensure compatibility with regulations. </w:t>
+              <w:t>to ensure compatibility with regulations</w:t>
+            </w:r>
+            <w:r>
+              <w:rPr>
+                <w:rFonts w:ascii="Calibri" w:eastAsia="Calibri" w:hAnsi="Calibri" w:cs="Calibri"/>
+                <w:lang w:val="en-GB"/>
+              </w:rPr>
+              <w:t xml:space="preserve"> and specification.</w:t>
             </w:r>
           </w:p>
         </w:tc>
@@ -5185,6 +5757,13 @@
                 <w:lang w:val="en-GB"/>
               </w:rPr>
               <w:t xml:space="preserve">limit costs. </w:t>
+            </w:r>
+            <w:r>
+              <w:rPr>
+                <w:rFonts w:ascii="Calibri" w:eastAsia="Calibri" w:hAnsi="Calibri" w:cs="Calibri"/>
+                <w:lang w:val="en-GB"/>
+              </w:rPr>
+              <w:t>A bill of materials is compiled and evaluated.</w:t>
             </w:r>
           </w:p>
         </w:tc>
@@ -5650,8 +6229,12 @@
       </w:pPr>
     </w:p>
     <w:sectPr>
-      <w:headerReference w:type="default" r:id="rId11"/>
-      <w:footerReference w:type="default" r:id="rId12"/>
+      <w:headerReference w:type="even" r:id="rId11"/>
+      <w:headerReference w:type="default" r:id="rId12"/>
+      <w:footerReference w:type="even" r:id="rId13"/>
+      <w:footerReference w:type="default" r:id="rId14"/>
+      <w:headerReference w:type="first" r:id="rId15"/>
+      <w:footerReference w:type="first" r:id="rId16"/>
       <w:pgSz w:w="11906" w:h="16838"/>
       <w:pgMar w:top="1440" w:right="1440" w:bottom="1440" w:left="1440" w:header="708" w:footer="708" w:gutter="0"/>
       <w:cols w:space="708"/>
@@ -5695,79 +6278,148 @@
 
 <file path=word/footer1.xml><?xml version="1.0" encoding="utf-8"?>
 <w:ftr xmlns:wpc="http://schemas.microsoft.com/office/word/2010/wordprocessingCanvas" xmlns:cx="http://schemas.microsoft.com/office/drawing/2014/chartex" xmlns:cx1="http://schemas.microsoft.com/office/drawing/2015/9/8/chartex" xmlns:cx2="http://schemas.microsoft.com/office/drawing/2015/10/21/chartex" xmlns:cx3="http://schemas.microsoft.com/office/drawing/2016/5/9/chartex" xmlns:cx4="http://schemas.microsoft.com/office/drawing/2016/5/10/chartex" xmlns:cx5="http://schemas.microsoft.com/office/drawing/2016/5/11/chartex" xmlns:cx6="http://schemas.microsoft.com/office/drawing/2016/5/12/chartex" xmlns:cx7="http://schemas.microsoft.com/office/drawing/2016/5/13/chartex" xmlns:cx8="http://schemas.microsoft.com/office/drawing/2016/5/14/chartex" xmlns:mc="http://schemas.openxmlformats.org/markup-compatibility/2006" xmlns:aink="http://schemas.microsoft.com/office/drawing/2016/ink" xmlns:am3d="http://schemas.microsoft.com/office/drawing/2017/model3d" xmlns:o="urn:schemas-microsoft-com:office:office" xmlns:oel="http://schemas.microsoft.com/office/2019/extlst" xmlns:r="http://schemas.openxmlformats.org/officeDocument/2006/relationships" xmlns:m="http://schemas.openxmlformats.org/officeDocument/2006/math" xmlns:v="urn:schemas-microsoft-com:vml" xmlns:wp14="http://schemas.microsoft.com/office/word/2010/wordprocessingDrawing" xmlns:wp="http://schemas.openxmlformats.org/drawingml/2006/wordprocessingDrawing" xmlns:w10="urn:schemas-microsoft-com:office:word" xmlns:w="http://schemas.openxmlformats.org/wordprocessingml/2006/main" xmlns:w14="http://schemas.microsoft.com/office/word/2010/wordml" xmlns:w15="http://schemas.microsoft.com/office/word/2012/wordml" xmlns:w16cex="http://schemas.microsoft.com/office/word/2018/wordml/cex" xmlns:w16cid="http://schemas.microsoft.com/office/word/2016/wordml/cid" xmlns:w16="http://schemas.microsoft.com/office/word/2018/wordml" xmlns:w16du="http://schemas.microsoft.com/office/word/2023/wordml/word16du" xmlns:w16sdtdh="http://schemas.microsoft.com/office/word/2020/wordml/sdtdatahash" xmlns:w16se="http://schemas.microsoft.com/office/word/2015/wordml/symex" xmlns:wpg="http://schemas.microsoft.com/office/word/2010/wordprocessingGroup" xmlns:wpi="http://schemas.microsoft.com/office/word/2010/wordprocessingInk" xmlns:wne="http://schemas.microsoft.com/office/word/2006/wordml" xmlns:wps="http://schemas.microsoft.com/office/word/2010/wordprocessingShape" mc:Ignorable="w14 w15 w16se w16cid w16 w16cex w16sdtdh wp14">
-  <w:tbl>
-    <w:tblPr>
-      <w:tblW w:w="0" w:type="auto"/>
-      <w:tblLayout w:type="fixed"/>
-      <w:tblLook w:val="06A0" w:firstRow="1" w:lastRow="0" w:firstColumn="1" w:lastColumn="0" w:noHBand="1" w:noVBand="1"/>
-    </w:tblPr>
-    <w:tblGrid>
-      <w:gridCol w:w="3005"/>
-      <w:gridCol w:w="3005"/>
-      <w:gridCol w:w="3005"/>
-    </w:tblGrid>
-    <w:tr>
-      <w:trPr>
-        <w:trHeight w:val="300"/>
-      </w:trPr>
-      <w:tc>
-        <w:tcPr>
-          <w:tcW w:w="3005" w:type="dxa"/>
-        </w:tcPr>
-        <w:p>
-          <w:pPr>
-            <w:pStyle w:val="Header"/>
-            <w:ind w:left="-115"/>
-          </w:pPr>
-        </w:p>
-      </w:tc>
-      <w:tc>
-        <w:tcPr>
-          <w:tcW w:w="3005" w:type="dxa"/>
-        </w:tcPr>
-        <w:p>
-          <w:pPr>
-            <w:pStyle w:val="Header"/>
-            <w:jc w:val="center"/>
-          </w:pPr>
-        </w:p>
-      </w:tc>
-      <w:tc>
-        <w:tcPr>
-          <w:tcW w:w="3005" w:type="dxa"/>
-          <w:shd w:val="clear" w:color="auto" w:fill="FFFFFF" w:themeFill="background1"/>
-        </w:tcPr>
-        <w:p>
-          <w:pPr>
-            <w:pStyle w:val="Header"/>
-            <w:ind w:right="-115"/>
-            <w:jc w:val="right"/>
-          </w:pPr>
-          <w:r>
-            <w:fldChar w:fldCharType="begin"/>
-          </w:r>
-          <w:r>
-            <w:instrText>PAGE</w:instrText>
-          </w:r>
-          <w:r>
-            <w:fldChar w:fldCharType="separate"/>
-          </w:r>
-          <w:r>
-            <w:rPr>
-              <w:noProof/>
-            </w:rPr>
-            <w:t>1</w:t>
-          </w:r>
-          <w:r>
-            <w:fldChar w:fldCharType="end"/>
-          </w:r>
-          <w:r>
-            <w:t>/5</w:t>
-          </w:r>
-        </w:p>
-      </w:tc>
-    </w:tr>
-  </w:tbl>
+  <w:p>
+    <w:pPr>
+      <w:pStyle w:val="Footer"/>
+    </w:pPr>
+  </w:p>
+</w:ftr>
+</file>
+
+<file path=word/footer2.xml><?xml version="1.0" encoding="utf-8"?>
+<w:ftr xmlns:wpc="http://schemas.microsoft.com/office/word/2010/wordprocessingCanvas" xmlns:cx="http://schemas.microsoft.com/office/drawing/2014/chartex" xmlns:cx1="http://schemas.microsoft.com/office/drawing/2015/9/8/chartex" xmlns:cx2="http://schemas.microsoft.com/office/drawing/2015/10/21/chartex" xmlns:cx3="http://schemas.microsoft.com/office/drawing/2016/5/9/chartex" xmlns:cx4="http://schemas.microsoft.com/office/drawing/2016/5/10/chartex" xmlns:cx5="http://schemas.microsoft.com/office/drawing/2016/5/11/chartex" xmlns:cx6="http://schemas.microsoft.com/office/drawing/2016/5/12/chartex" xmlns:cx7="http://schemas.microsoft.com/office/drawing/2016/5/13/chartex" xmlns:cx8="http://schemas.microsoft.com/office/drawing/2016/5/14/chartex" xmlns:mc="http://schemas.openxmlformats.org/markup-compatibility/2006" xmlns:aink="http://schemas.microsoft.com/office/drawing/2016/ink" xmlns:am3d="http://schemas.microsoft.com/office/drawing/2017/model3d" xmlns:o="urn:schemas-microsoft-com:office:office" xmlns:oel="http://schemas.microsoft.com/office/2019/extlst" xmlns:r="http://schemas.openxmlformats.org/officeDocument/2006/relationships" xmlns:m="http://schemas.openxmlformats.org/officeDocument/2006/math" xmlns:v="urn:schemas-microsoft-com:vml" xmlns:wp14="http://schemas.microsoft.com/office/word/2010/wordprocessingDrawing" xmlns:wp="http://schemas.openxmlformats.org/drawingml/2006/wordprocessingDrawing" xmlns:w10="urn:schemas-microsoft-com:office:word" xmlns:w="http://schemas.openxmlformats.org/wordprocessingml/2006/main" xmlns:w14="http://schemas.microsoft.com/office/word/2010/wordml" xmlns:w15="http://schemas.microsoft.com/office/word/2012/wordml" xmlns:w16cex="http://schemas.microsoft.com/office/word/2018/wordml/cex" xmlns:w16cid="http://schemas.microsoft.com/office/word/2016/wordml/cid" xmlns:w16="http://schemas.microsoft.com/office/word/2018/wordml" xmlns:w16du="http://schemas.microsoft.com/office/word/2023/wordml/word16du" xmlns:w16sdtdh="http://schemas.microsoft.com/office/word/2020/wordml/sdtdatahash" xmlns:w16se="http://schemas.microsoft.com/office/word/2015/wordml/symex" xmlns:wpg="http://schemas.microsoft.com/office/word/2010/wordprocessingGroup" xmlns:wpi="http://schemas.microsoft.com/office/word/2010/wordprocessingInk" xmlns:wne="http://schemas.microsoft.com/office/word/2006/wordml" xmlns:wps="http://schemas.microsoft.com/office/word/2010/wordprocessingShape" mc:Ignorable="w14 w15 w16se w16cid w16 w16cex w16sdtdh wp14">
+  <w:sdt>
+    <w:sdtPr>
+      <w:id w:val="-1323510472"/>
+      <w:docPartObj>
+        <w:docPartGallery w:val="Page Numbers (Bottom of Page)"/>
+        <w:docPartUnique/>
+      </w:docPartObj>
+    </w:sdtPr>
+    <w:sdtContent>
+      <w:sdt>
+        <w:sdtPr>
+          <w:id w:val="-1769616900"/>
+          <w:docPartObj>
+            <w:docPartGallery w:val="Page Numbers (Top of Page)"/>
+            <w:docPartUnique/>
+          </w:docPartObj>
+        </w:sdtPr>
+        <w:sdtContent>
+          <w:p>
+            <w:pPr>
+              <w:pStyle w:val="Footer"/>
+              <w:jc w:val="right"/>
+            </w:pPr>
+            <w:r>
+              <w:t xml:space="preserve"> </w:t>
+            </w:r>
+            <w:r>
+              <w:rPr>
+                <w:b/>
+                <w:bCs/>
+                <w:sz w:val="24"/>
+                <w:szCs w:val="24"/>
+              </w:rPr>
+              <w:fldChar w:fldCharType="begin"/>
+            </w:r>
+            <w:r>
+              <w:rPr>
+                <w:b/>
+                <w:bCs/>
+              </w:rPr>
+              <w:instrText>PAGE</w:instrText>
+            </w:r>
+            <w:r>
+              <w:rPr>
+                <w:b/>
+                <w:bCs/>
+                <w:sz w:val="24"/>
+                <w:szCs w:val="24"/>
+              </w:rPr>
+              <w:fldChar w:fldCharType="separate"/>
+            </w:r>
+            <w:r>
+              <w:rPr>
+                <w:b/>
+                <w:bCs/>
+              </w:rPr>
+              <w:t>2</w:t>
+            </w:r>
+            <w:r>
+              <w:rPr>
+                <w:b/>
+                <w:bCs/>
+                <w:sz w:val="24"/>
+                <w:szCs w:val="24"/>
+              </w:rPr>
+              <w:fldChar w:fldCharType="end"/>
+            </w:r>
+            <w:r>
+              <w:rPr>
+                <w:b/>
+                <w:bCs/>
+                <w:sz w:val="24"/>
+                <w:szCs w:val="24"/>
+              </w:rPr>
+              <w:t>/</w:t>
+            </w:r>
+            <w:r>
+              <w:rPr>
+                <w:b/>
+                <w:bCs/>
+                <w:sz w:val="24"/>
+                <w:szCs w:val="24"/>
+              </w:rPr>
+              <w:fldChar w:fldCharType="begin"/>
+            </w:r>
+            <w:r>
+              <w:rPr>
+                <w:b/>
+                <w:bCs/>
+              </w:rPr>
+              <w:instrText>NUMPAGES</w:instrText>
+            </w:r>
+            <w:r>
+              <w:rPr>
+                <w:b/>
+                <w:bCs/>
+                <w:sz w:val="24"/>
+                <w:szCs w:val="24"/>
+              </w:rPr>
+              <w:fldChar w:fldCharType="separate"/>
+            </w:r>
+            <w:r>
+              <w:rPr>
+                <w:b/>
+                <w:bCs/>
+              </w:rPr>
+              <w:t>2</w:t>
+            </w:r>
+            <w:r>
+              <w:rPr>
+                <w:b/>
+                <w:bCs/>
+                <w:sz w:val="24"/>
+                <w:szCs w:val="24"/>
+              </w:rPr>
+              <w:fldChar w:fldCharType="end"/>
+            </w:r>
+          </w:p>
+        </w:sdtContent>
+      </w:sdt>
+    </w:sdtContent>
+  </w:sdt>
+  <w:p>
+    <w:pPr>
+      <w:pStyle w:val="Footer"/>
+    </w:pPr>
+  </w:p>
+</w:ftr>
+</file>
+
+<file path=word/footer3.xml><?xml version="1.0" encoding="utf-8"?>
+<w:ftr xmlns:wpc="http://schemas.microsoft.com/office/word/2010/wordprocessingCanvas" xmlns:cx="http://schemas.microsoft.com/office/drawing/2014/chartex" xmlns:cx1="http://schemas.microsoft.com/office/drawing/2015/9/8/chartex" xmlns:cx2="http://schemas.microsoft.com/office/drawing/2015/10/21/chartex" xmlns:cx3="http://schemas.microsoft.com/office/drawing/2016/5/9/chartex" xmlns:cx4="http://schemas.microsoft.com/office/drawing/2016/5/10/chartex" xmlns:cx5="http://schemas.microsoft.com/office/drawing/2016/5/11/chartex" xmlns:cx6="http://schemas.microsoft.com/office/drawing/2016/5/12/chartex" xmlns:cx7="http://schemas.microsoft.com/office/drawing/2016/5/13/chartex" xmlns:cx8="http://schemas.microsoft.com/office/drawing/2016/5/14/chartex" xmlns:mc="http://schemas.openxmlformats.org/markup-compatibility/2006" xmlns:aink="http://schemas.microsoft.com/office/drawing/2016/ink" xmlns:am3d="http://schemas.microsoft.com/office/drawing/2017/model3d" xmlns:o="urn:schemas-microsoft-com:office:office" xmlns:oel="http://schemas.microsoft.com/office/2019/extlst" xmlns:r="http://schemas.openxmlformats.org/officeDocument/2006/relationships" xmlns:m="http://schemas.openxmlformats.org/officeDocument/2006/math" xmlns:v="urn:schemas-microsoft-com:vml" xmlns:wp14="http://schemas.microsoft.com/office/word/2010/wordprocessingDrawing" xmlns:wp="http://schemas.openxmlformats.org/drawingml/2006/wordprocessingDrawing" xmlns:w10="urn:schemas-microsoft-com:office:word" xmlns:w="http://schemas.openxmlformats.org/wordprocessingml/2006/main" xmlns:w14="http://schemas.microsoft.com/office/word/2010/wordml" xmlns:w15="http://schemas.microsoft.com/office/word/2012/wordml" xmlns:w16cex="http://schemas.microsoft.com/office/word/2018/wordml/cex" xmlns:w16cid="http://schemas.microsoft.com/office/word/2016/wordml/cid" xmlns:w16="http://schemas.microsoft.com/office/word/2018/wordml" xmlns:w16du="http://schemas.microsoft.com/office/word/2023/wordml/word16du" xmlns:w16sdtdh="http://schemas.microsoft.com/office/word/2020/wordml/sdtdatahash" xmlns:w16se="http://schemas.microsoft.com/office/word/2015/wordml/symex" xmlns:wpg="http://schemas.microsoft.com/office/word/2010/wordprocessingGroup" xmlns:wpi="http://schemas.microsoft.com/office/word/2010/wordprocessingInk" xmlns:wne="http://schemas.microsoft.com/office/word/2006/wordml" xmlns:wps="http://schemas.microsoft.com/office/word/2010/wordprocessingShape" mc:Ignorable="w14 w15 w16se w16cid w16 w16cex w16sdtdh wp14">
   <w:p>
     <w:pPr>
       <w:pStyle w:val="Footer"/>
@@ -5809,6 +6461,16 @@
 </file>
 
 <file path=word/header1.xml><?xml version="1.0" encoding="utf-8"?>
+<w:hdr xmlns:wpc="http://schemas.microsoft.com/office/word/2010/wordprocessingCanvas" xmlns:cx="http://schemas.microsoft.com/office/drawing/2014/chartex" xmlns:cx1="http://schemas.microsoft.com/office/drawing/2015/9/8/chartex" xmlns:cx2="http://schemas.microsoft.com/office/drawing/2015/10/21/chartex" xmlns:cx3="http://schemas.microsoft.com/office/drawing/2016/5/9/chartex" xmlns:cx4="http://schemas.microsoft.com/office/drawing/2016/5/10/chartex" xmlns:cx5="http://schemas.microsoft.com/office/drawing/2016/5/11/chartex" xmlns:cx6="http://schemas.microsoft.com/office/drawing/2016/5/12/chartex" xmlns:cx7="http://schemas.microsoft.com/office/drawing/2016/5/13/chartex" xmlns:cx8="http://schemas.microsoft.com/office/drawing/2016/5/14/chartex" xmlns:mc="http://schemas.openxmlformats.org/markup-compatibility/2006" xmlns:aink="http://schemas.microsoft.com/office/drawing/2016/ink" xmlns:am3d="http://schemas.microsoft.com/office/drawing/2017/model3d" xmlns:o="urn:schemas-microsoft-com:office:office" xmlns:oel="http://schemas.microsoft.com/office/2019/extlst" xmlns:r="http://schemas.openxmlformats.org/officeDocument/2006/relationships" xmlns:m="http://schemas.openxmlformats.org/officeDocument/2006/math" xmlns:v="urn:schemas-microsoft-com:vml" xmlns:wp14="http://schemas.microsoft.com/office/word/2010/wordprocessingDrawing" xmlns:wp="http://schemas.openxmlformats.org/drawingml/2006/wordprocessingDrawing" xmlns:w10="urn:schemas-microsoft-com:office:word" xmlns:w="http://schemas.openxmlformats.org/wordprocessingml/2006/main" xmlns:w14="http://schemas.microsoft.com/office/word/2010/wordml" xmlns:w15="http://schemas.microsoft.com/office/word/2012/wordml" xmlns:w16cex="http://schemas.microsoft.com/office/word/2018/wordml/cex" xmlns:w16cid="http://schemas.microsoft.com/office/word/2016/wordml/cid" xmlns:w16="http://schemas.microsoft.com/office/word/2018/wordml" xmlns:w16du="http://schemas.microsoft.com/office/word/2023/wordml/word16du" xmlns:w16sdtdh="http://schemas.microsoft.com/office/word/2020/wordml/sdtdatahash" xmlns:w16se="http://schemas.microsoft.com/office/word/2015/wordml/symex" xmlns:wpg="http://schemas.microsoft.com/office/word/2010/wordprocessingGroup" xmlns:wpi="http://schemas.microsoft.com/office/word/2010/wordprocessingInk" xmlns:wne="http://schemas.microsoft.com/office/word/2006/wordml" xmlns:wps="http://schemas.microsoft.com/office/word/2010/wordprocessingShape" mc:Ignorable="w14 w15 w16se w16cid w16 w16cex w16sdtdh wp14">
+  <w:p>
+    <w:pPr>
+      <w:pStyle w:val="Header"/>
+    </w:pPr>
+  </w:p>
+</w:hdr>
+</file>
+
+<file path=word/header2.xml><?xml version="1.0" encoding="utf-8"?>
 <w:hdr xmlns:wpc="http://schemas.microsoft.com/office/word/2010/wordprocessingCanvas" xmlns:cx="http://schemas.microsoft.com/office/drawing/2014/chartex" xmlns:cx1="http://schemas.microsoft.com/office/drawing/2015/9/8/chartex" xmlns:cx2="http://schemas.microsoft.com/office/drawing/2015/10/21/chartex" xmlns:cx3="http://schemas.microsoft.com/office/drawing/2016/5/9/chartex" xmlns:cx4="http://schemas.microsoft.com/office/drawing/2016/5/10/chartex" xmlns:cx5="http://schemas.microsoft.com/office/drawing/2016/5/11/chartex" xmlns:cx6="http://schemas.microsoft.com/office/drawing/2016/5/12/chartex" xmlns:cx7="http://schemas.microsoft.com/office/drawing/2016/5/13/chartex" xmlns:cx8="http://schemas.microsoft.com/office/drawing/2016/5/14/chartex" xmlns:mc="http://schemas.openxmlformats.org/markup-compatibility/2006" xmlns:aink="http://schemas.microsoft.com/office/drawing/2016/ink" xmlns:am3d="http://schemas.microsoft.com/office/drawing/2017/model3d" xmlns:o="urn:schemas-microsoft-com:office:office" xmlns:oel="http://schemas.microsoft.com/office/2019/extlst" xmlns:r="http://schemas.openxmlformats.org/officeDocument/2006/relationships" xmlns:m="http://schemas.openxmlformats.org/officeDocument/2006/math" xmlns:v="urn:schemas-microsoft-com:vml" xmlns:wp14="http://schemas.microsoft.com/office/word/2010/wordprocessingDrawing" xmlns:wp="http://schemas.openxmlformats.org/drawingml/2006/wordprocessingDrawing" xmlns:w10="urn:schemas-microsoft-com:office:word" xmlns:w="http://schemas.openxmlformats.org/wordprocessingml/2006/main" xmlns:w14="http://schemas.microsoft.com/office/word/2010/wordml" xmlns:w15="http://schemas.microsoft.com/office/word/2012/wordml" xmlns:w16cex="http://schemas.microsoft.com/office/word/2018/wordml/cex" xmlns:w16cid="http://schemas.microsoft.com/office/word/2016/wordml/cid" xmlns:w16="http://schemas.microsoft.com/office/word/2018/wordml" xmlns:w16du="http://schemas.microsoft.com/office/word/2023/wordml/word16du" xmlns:w16sdtdh="http://schemas.microsoft.com/office/word/2020/wordml/sdtdatahash" xmlns:w16se="http://schemas.microsoft.com/office/word/2015/wordml/symex" xmlns:wpg="http://schemas.microsoft.com/office/word/2010/wordprocessingGroup" xmlns:wpi="http://schemas.microsoft.com/office/word/2010/wordprocessingInk" xmlns:wne="http://schemas.microsoft.com/office/word/2006/wordml" xmlns:wps="http://schemas.microsoft.com/office/word/2010/wordprocessingShape" mc:Ignorable="w14 w15 w16se w16cid w16 w16cex w16sdtdh wp14">
   <w:tbl>
     <w:tblPr>
@@ -5849,7 +6511,7 @@
             <w:t>SRS version 1.</w:t>
           </w:r>
           <w:r>
-            <w:t>1</w:t>
+            <w:t>2</w:t>
           </w:r>
         </w:p>
       </w:tc>
@@ -5867,6 +6529,16 @@
       </w:tc>
     </w:tr>
   </w:tbl>
+  <w:p>
+    <w:pPr>
+      <w:pStyle w:val="Header"/>
+    </w:pPr>
+  </w:p>
+</w:hdr>
+</file>
+
+<file path=word/header3.xml><?xml version="1.0" encoding="utf-8"?>
+<w:hdr xmlns:wpc="http://schemas.microsoft.com/office/word/2010/wordprocessingCanvas" xmlns:cx="http://schemas.microsoft.com/office/drawing/2014/chartex" xmlns:cx1="http://schemas.microsoft.com/office/drawing/2015/9/8/chartex" xmlns:cx2="http://schemas.microsoft.com/office/drawing/2015/10/21/chartex" xmlns:cx3="http://schemas.microsoft.com/office/drawing/2016/5/9/chartex" xmlns:cx4="http://schemas.microsoft.com/office/drawing/2016/5/10/chartex" xmlns:cx5="http://schemas.microsoft.com/office/drawing/2016/5/11/chartex" xmlns:cx6="http://schemas.microsoft.com/office/drawing/2016/5/12/chartex" xmlns:cx7="http://schemas.microsoft.com/office/drawing/2016/5/13/chartex" xmlns:cx8="http://schemas.microsoft.com/office/drawing/2016/5/14/chartex" xmlns:mc="http://schemas.openxmlformats.org/markup-compatibility/2006" xmlns:aink="http://schemas.microsoft.com/office/drawing/2016/ink" xmlns:am3d="http://schemas.microsoft.com/office/drawing/2017/model3d" xmlns:o="urn:schemas-microsoft-com:office:office" xmlns:oel="http://schemas.microsoft.com/office/2019/extlst" xmlns:r="http://schemas.openxmlformats.org/officeDocument/2006/relationships" xmlns:m="http://schemas.openxmlformats.org/officeDocument/2006/math" xmlns:v="urn:schemas-microsoft-com:vml" xmlns:wp14="http://schemas.microsoft.com/office/word/2010/wordprocessingDrawing" xmlns:wp="http://schemas.openxmlformats.org/drawingml/2006/wordprocessingDrawing" xmlns:w10="urn:schemas-microsoft-com:office:word" xmlns:w="http://schemas.openxmlformats.org/wordprocessingml/2006/main" xmlns:w14="http://schemas.microsoft.com/office/word/2010/wordml" xmlns:w15="http://schemas.microsoft.com/office/word/2012/wordml" xmlns:w16cex="http://schemas.microsoft.com/office/word/2018/wordml/cex" xmlns:w16cid="http://schemas.microsoft.com/office/word/2016/wordml/cid" xmlns:w16="http://schemas.microsoft.com/office/word/2018/wordml" xmlns:w16du="http://schemas.microsoft.com/office/word/2023/wordml/word16du" xmlns:w16sdtdh="http://schemas.microsoft.com/office/word/2020/wordml/sdtdatahash" xmlns:w16se="http://schemas.microsoft.com/office/word/2015/wordml/symex" xmlns:wpg="http://schemas.microsoft.com/office/word/2010/wordprocessingGroup" xmlns:wpi="http://schemas.microsoft.com/office/word/2010/wordprocessingInk" xmlns:wne="http://schemas.microsoft.com/office/word/2006/wordml" xmlns:wps="http://schemas.microsoft.com/office/word/2010/wordprocessingShape" mc:Ignorable="w14 w15 w16se w16cid w16 w16cex w16sdtdh wp14">
   <w:p>
     <w:pPr>
       <w:pStyle w:val="Header"/>

</xml_diff>